<commit_message>
fixed inaccurate oral exam time
</commit_message>
<xml_diff>
--- a/Docs/Jacob Porath/Jacob Porath OralExam_MarkingKey.docx
+++ b/Docs/Jacob Porath/Jacob Porath OralExam_MarkingKey.docx
@@ -83,13 +83,8 @@
           </w:tcPr>
           <w:p>
             <w:r>
-              <w:t xml:space="preserve">Coeur </w:t>
-            </w:r>
-            <w:proofErr w:type="spellStart"/>
-            <w:r>
-              <w:t>d’Game</w:t>
-            </w:r>
-            <w:proofErr w:type="spellEnd"/>
+              <w:t>Coeur d’Game</w:t>
+            </w:r>
           </w:p>
         </w:tc>
         <w:tc>
@@ -178,7 +173,10 @@
           </w:tcPr>
           <w:p>
             <w:r>
-              <w:t>8:00AM</w:t>
+              <w:t>9</w:t>
+            </w:r>
+            <w:r>
+              <w:t>:00AM</w:t>
             </w:r>
           </w:p>
         </w:tc>
@@ -351,23 +349,7 @@
                 <w:b/>
                 <w:bCs/>
               </w:rPr>
-              <w:t xml:space="preserve">bugs using my tests that revealed room objects were not being stored in the </w:t>
-            </w:r>
-            <w:proofErr w:type="spellStart"/>
-            <w:r>
-              <w:rPr>
-                <w:b/>
-                <w:bCs/>
-              </w:rPr>
-              <w:t>RoomMap</w:t>
-            </w:r>
-            <w:proofErr w:type="spellEnd"/>
-            <w:r>
-              <w:rPr>
-                <w:b/>
-                <w:bCs/>
-              </w:rPr>
-              <w:t xml:space="preserve"> array properly.</w:t>
+              <w:t>bugs using my tests that revealed room objects were not being stored in the RoomMap array properly.</w:t>
             </w:r>
             <w:r>
               <w:rPr>
@@ -416,142 +398,7 @@
                 <w:b/>
                 <w:bCs/>
               </w:rPr>
-              <w:t xml:space="preserve">Room, Boss Room, </w:t>
-            </w:r>
-            <w:proofErr w:type="spellStart"/>
-            <w:r>
-              <w:rPr>
-                <w:b/>
-                <w:bCs/>
-              </w:rPr>
-              <w:t>SpawnRoom</w:t>
-            </w:r>
-            <w:proofErr w:type="spellEnd"/>
-            <w:r>
-              <w:rPr>
-                <w:b/>
-                <w:bCs/>
-              </w:rPr>
-              <w:t xml:space="preserve">, Platforms, </w:t>
-            </w:r>
-            <w:r>
-              <w:rPr>
-                <w:b/>
-                <w:bCs/>
-              </w:rPr>
-              <w:t>Platforms</w:t>
-            </w:r>
-            <w:r>
-              <w:rPr>
-                <w:b/>
-                <w:bCs/>
-              </w:rPr>
-              <w:t>(2)</w:t>
-            </w:r>
-            <w:r>
-              <w:rPr>
-                <w:b/>
-                <w:bCs/>
-              </w:rPr>
-              <w:t>,</w:t>
-            </w:r>
-            <w:r>
-              <w:rPr>
-                <w:b/>
-                <w:bCs/>
-              </w:rPr>
-              <w:t xml:space="preserve"> </w:t>
-            </w:r>
-            <w:r>
-              <w:rPr>
-                <w:b/>
-                <w:bCs/>
-              </w:rPr>
-              <w:t>Platforms(3),</w:t>
-            </w:r>
-            <w:r>
-              <w:rPr>
-                <w:b/>
-                <w:bCs/>
-              </w:rPr>
-              <w:t xml:space="preserve"> </w:t>
-            </w:r>
-            <w:r>
-              <w:rPr>
-                <w:b/>
-                <w:bCs/>
-              </w:rPr>
-              <w:t>Platforms(</w:t>
-            </w:r>
-            <w:r>
-              <w:rPr>
-                <w:b/>
-                <w:bCs/>
-              </w:rPr>
-              <w:t>4</w:t>
-            </w:r>
-            <w:r>
-              <w:rPr>
-                <w:b/>
-                <w:bCs/>
-              </w:rPr>
-              <w:t>),</w:t>
-            </w:r>
-            <w:r>
-              <w:rPr>
-                <w:b/>
-                <w:bCs/>
-              </w:rPr>
-              <w:t xml:space="preserve"> </w:t>
-            </w:r>
-            <w:r>
-              <w:rPr>
-                <w:b/>
-                <w:bCs/>
-              </w:rPr>
-              <w:t>Platforms(</w:t>
-            </w:r>
-            <w:r>
-              <w:rPr>
-                <w:b/>
-                <w:bCs/>
-              </w:rPr>
-              <w:t>5</w:t>
-            </w:r>
-            <w:r>
-              <w:rPr>
-                <w:b/>
-                <w:bCs/>
-              </w:rPr>
-              <w:t>),</w:t>
-            </w:r>
-            <w:r>
-              <w:rPr>
-                <w:b/>
-                <w:bCs/>
-              </w:rPr>
-              <w:t xml:space="preserve"> </w:t>
-            </w:r>
-            <w:r>
-              <w:rPr>
-                <w:b/>
-                <w:bCs/>
-              </w:rPr>
-              <w:t>Platforms(</w:t>
-            </w:r>
-            <w:r>
-              <w:rPr>
-                <w:b/>
-                <w:bCs/>
-              </w:rPr>
-              <w:t>6</w:t>
-            </w:r>
-            <w:r>
-              <w:rPr>
-                <w:b/>
-                <w:bCs/>
-              </w:rPr>
-              <w:t>)</w:t>
+              <w:t>Room, Boss Room, SpawnRoom, Platforms, Platforms(2), Platforms(3), Platforms(4), Platforms(5), Platforms(6)</w:t>
             </w:r>
           </w:p>
           <w:p/>
@@ -579,7 +426,6 @@
             <w:r>
               <w:t xml:space="preserve">Sub Class: </w:t>
             </w:r>
-            <w:proofErr w:type="spellStart"/>
             <w:r>
               <w:rPr>
                 <w:b/>
@@ -587,7 +433,6 @@
               </w:rPr>
               <w:t>BossRoom</w:t>
             </w:r>
-            <w:proofErr w:type="spellEnd"/>
           </w:p>
           <w:p>
             <w:pPr>
@@ -599,21 +444,12 @@
             <w:r>
               <w:t xml:space="preserve">Virtual Function: </w:t>
             </w:r>
-            <w:proofErr w:type="spellStart"/>
-            <w:r>
-              <w:rPr>
-                <w:b/>
-                <w:bCs/>
-              </w:rPr>
-              <w:t>isLocked</w:t>
-            </w:r>
-            <w:proofErr w:type="spellEnd"/>
-            <w:r>
-              <w:rPr>
-                <w:b/>
-                <w:bCs/>
-              </w:rPr>
-              <w:t>()</w:t>
+            <w:r>
+              <w:rPr>
+                <w:b/>
+                <w:bCs/>
+              </w:rPr>
+              <w:t>isLocked()</w:t>
             </w:r>
           </w:p>
           <w:p>

</xml_diff>